<commit_message>
modify date of Narrative Charter Statement upload Work Breakdown Structure
</commit_message>
<xml_diff>
--- a/Narrative Charter Statement.docx
+++ b/Narrative Charter Statement.docx
@@ -192,7 +192,15 @@
               <w:rPr>
                 <w:rtl w:val="0"/>
               </w:rPr>
-              <w:t xml:space="preserve">Project start on September 10, 2020</w:t>
+              <w:t xml:space="preserve">Project start on </w:t>
+            </w:r>
+            <w:r>
+              <w:rPr>
+                <w:sz w:val="20"/>
+                <w:szCs w:val="20"/>
+                <w:rtl w:val="0"/>
+              </w:rPr>
+              <w:t xml:space="preserve">01/09/2020</w:t>
             </w:r>
           </w:p>
           <w:p>
@@ -208,7 +216,7 @@
               <w:rPr>
                 <w:rtl w:val="0"/>
               </w:rPr>
-              <w:t xml:space="preserve">Have an alpha version before December 20, 2020 for 50% feature.</w:t>
+              <w:t xml:space="preserve">Have an alpha version before 30/10/2020 for 50% feature.</w:t>
             </w:r>
           </w:p>
           <w:p>
@@ -224,7 +232,7 @@
               <w:rPr>
                 <w:rtl w:val="0"/>
               </w:rPr>
-              <w:t xml:space="preserve">Release free-trial version on November 25, 2020 with 80% feature</w:t>
+              <w:t xml:space="preserve">Release free-trial version on 20/11/2020 with 80% feature</w:t>
             </w:r>
           </w:p>
           <w:p>
@@ -240,7 +248,7 @@
               <w:rPr>
                 <w:rtl w:val="0"/>
               </w:rPr>
-              <w:t xml:space="preserve">Release first complete version for all user on February 30, 2021</w:t>
+              <w:t xml:space="preserve">Release first complete version for all user on 25/12/2020</w:t>
             </w:r>
           </w:p>
           <w:p>
@@ -284,7 +292,7 @@
               <w:rPr>
                 <w:rtl w:val="0"/>
               </w:rPr>
-              <w:t xml:space="preserve">The documents, design prototype were made before November 01, 2020</w:t>
+              <w:t xml:space="preserve">The documents, design prototype were made before 01/10/2020</w:t>
             </w:r>
           </w:p>
           <w:p>
@@ -316,7 +324,7 @@
               <w:rPr>
                 <w:rtl w:val="0"/>
               </w:rPr>
-              <w:t xml:space="preserve">50% source code were made before November 20, 2020</w:t>
+              <w:t xml:space="preserve">50% source code were made before 30/10/2020</w:t>
             </w:r>
           </w:p>
           <w:p>
@@ -332,7 +340,7 @@
               <w:rPr>
                 <w:rtl w:val="0"/>
               </w:rPr>
-              <w:t xml:space="preserve">80% source code were made before December 10,2020</w:t>
+              <w:t xml:space="preserve">80% source code were made before 15/11/2020</w:t>
             </w:r>
           </w:p>
           <w:p>
@@ -348,7 +356,7 @@
               <w:rPr>
                 <w:rtl w:val="0"/>
               </w:rPr>
-              <w:t xml:space="preserve">80% UI, features tested before December 20, 2020</w:t>
+              <w:t xml:space="preserve">80% UI, features tested before 20/11/2020</w:t>
             </w:r>
           </w:p>
           <w:p>
@@ -364,7 +372,7 @@
               <w:rPr>
                 <w:rtl w:val="0"/>
               </w:rPr>
-              <w:t xml:space="preserve">Have good feedback from user for first month(January 25, 2021)</w:t>
+              <w:t xml:space="preserve">Have good feedback from user for 10 days (01/12/2020)</w:t>
             </w:r>
           </w:p>
           <w:p>
@@ -380,7 +388,7 @@
               <w:rPr>
                 <w:rtl w:val="0"/>
               </w:rPr>
-              <w:t xml:space="preserve">Implement Feature and Update UI, UX more better follow feedback before February 15, 2021</w:t>
+              <w:t xml:space="preserve">Implement Feature and Update UI, UX more better before  20/12/2020</w:t>
             </w:r>
           </w:p>
           <w:p>
@@ -396,7 +404,7 @@
               <w:rPr>
                 <w:rtl w:val="0"/>
               </w:rPr>
-              <w:t xml:space="preserve">100% UI, features tested before February 25, 2021</w:t>
+              <w:t xml:space="preserve">100% UI, features tested before 25/12/2020</w:t>
             </w:r>
           </w:p>
           <w:p>
@@ -696,7 +704,7 @@
     <w:tbl>
       <w:tblPr>
         <w:tblStyle w:val="Table2"/>
-        <w:tblW w:w="8309.0" w:type="dxa"/>
+        <w:tblW w:w="8280.0" w:type="dxa"/>
         <w:jc w:val="left"/>
         <w:tblInd w:w="820.0" w:type="dxa"/>
         <w:tblBorders>
@@ -711,12 +719,12 @@
         <w:tblLook w:val="0600"/>
       </w:tblPr>
       <w:tblGrid>
-        <w:gridCol w:w="4154.5"/>
-        <w:gridCol w:w="4154.5"/>
+        <w:gridCol w:w="4155"/>
+        <w:gridCol w:w="4125"/>
         <w:tblGridChange w:id="0">
           <w:tblGrid>
-            <w:gridCol w:w="4154.5"/>
-            <w:gridCol w:w="4154.5"/>
+            <w:gridCol w:w="4155"/>
+            <w:gridCol w:w="4125"/>
           </w:tblGrid>
         </w:tblGridChange>
       </w:tblGrid>
@@ -859,9 +867,16 @@
             </w:pPr>
             <w:r>
               <w:rPr>
-                <w:rtl w:val="0"/>
-              </w:rPr>
-              <w:t xml:space="preserve">September 10, 2020</w:t>
+                <w:sz w:val="20"/>
+                <w:szCs w:val="20"/>
+                <w:rtl w:val="0"/>
+              </w:rPr>
+              <w:t xml:space="preserve">01/09/2020</w:t>
+            </w:r>
+            <w:r>
+              <w:rPr>
+                <w:rtl w:val="0"/>
+              </w:rPr>
             </w:r>
           </w:p>
         </w:tc>
@@ -911,9 +926,16 @@
             </w:pPr>
             <w:r>
               <w:rPr>
-                <w:rtl w:val="0"/>
-              </w:rPr>
-              <w:t xml:space="preserve">November 01, 2020</w:t>
+                <w:sz w:val="20"/>
+                <w:szCs w:val="20"/>
+                <w:rtl w:val="0"/>
+              </w:rPr>
+              <w:t xml:space="preserve">30/10/2020</w:t>
+            </w:r>
+            <w:r>
+              <w:rPr>
+                <w:rtl w:val="0"/>
+              </w:rPr>
             </w:r>
           </w:p>
         </w:tc>
@@ -958,14 +980,20 @@
           <w:p>
             <w:pPr>
               <w:spacing w:line="240" w:lineRule="auto"/>
-              <w:ind w:left="0" w:firstLine="0"/>
               <w:rPr/>
             </w:pPr>
             <w:r>
               <w:rPr>
-                <w:rtl w:val="0"/>
-              </w:rPr>
-              <w:t xml:space="preserve">December 20, 2020</w:t>
+                <w:sz w:val="20"/>
+                <w:szCs w:val="20"/>
+                <w:rtl w:val="0"/>
+              </w:rPr>
+              <w:t xml:space="preserve">30/10/2020</w:t>
+            </w:r>
+            <w:r>
+              <w:rPr>
+                <w:rtl w:val="0"/>
+              </w:rPr>
             </w:r>
           </w:p>
         </w:tc>
@@ -1017,7 +1045,7 @@
               <w:rPr>
                 <w:rtl w:val="0"/>
               </w:rPr>
-              <w:t xml:space="preserve">November 25, 2020</w:t>
+              <w:t xml:space="preserve">20/11/2020</w:t>
             </w:r>
           </w:p>
         </w:tc>
@@ -1069,7 +1097,7 @@
               <w:rPr>
                 <w:rtl w:val="0"/>
               </w:rPr>
-              <w:t xml:space="preserve">February 30, 2021</w:t>
+              <w:t xml:space="preserve">25/12/2020</w:t>
             </w:r>
           </w:p>
         </w:tc>

</xml_diff>